<commit_message>
/ ‘Forms and Documents/Mess Close Letter.docx’
</commit_message>
<xml_diff>
--- a/Forms and Documents/Mess Close Letter.docx
+++ b/Forms and Documents/Mess Close Letter.docx
@@ -27,7 +27,13 @@
         <w:rPr>
           <w:sz w:val="24"/>
         </w:rPr>
-        <w:t>21</w:t>
+        <w:t>2</w:t>
+      </w:r>
+      <w:r>
+        <w:rPr>
+          <w:sz w:val="24"/>
+        </w:rPr>
+        <w:t>2</w:t>
       </w:r>
       <w:r>
         <w:rPr>
@@ -79,9 +85,23 @@
       </w:pPr>
       <w:r>
         <w:rPr>
-          <w:sz w:val="24"/>
-        </w:rPr>
-        <w:t>PhD Scholar</w:t>
+          <w:noProof/>
+          <w:sz w:val="24"/>
+        </w:rPr>
+        <w:t>Ph</w:t>
+      </w:r>
+      <w:r>
+        <w:rPr>
+          <w:noProof/>
+          <w:sz w:val="24"/>
+        </w:rPr>
+        <w:t>.D.</w:t>
+      </w:r>
+      <w:r>
+        <w:rPr>
+          <w:sz w:val="24"/>
+        </w:rPr>
+        <w:t xml:space="preserve"> Scholar</w:t>
       </w:r>
     </w:p>
     <w:p>
@@ -174,6 +194,14 @@
         </w:rPr>
         <w:t xml:space="preserve">The </w:t>
       </w:r>
+      <w:bookmarkStart w:id="0" w:name="_GoBack"/>
+      <w:r>
+        <w:rPr>
+          <w:sz w:val="24"/>
+        </w:rPr>
+        <w:t>Chairman</w:t>
+      </w:r>
+      <w:bookmarkEnd w:id="0"/>
     </w:p>
     <w:p>
       <w:pPr>
@@ -252,13 +280,7 @@
         <w:rPr>
           <w:sz w:val="24"/>
         </w:rPr>
-        <w:t>Suspension</w:t>
-      </w:r>
-      <w:r>
-        <w:rPr>
-          <w:sz w:val="24"/>
-        </w:rPr>
-        <w:t xml:space="preserve"> of </w:t>
+        <w:t xml:space="preserve">Suspension of </w:t>
       </w:r>
       <w:r>
         <w:rPr>
@@ -389,21 +411,70 @@
         </w:rPr>
         <w:t xml:space="preserve"> and hence I </w:t>
       </w:r>
-      <w:proofErr w:type="spellStart"/>
+      <w:r>
+        <w:rPr>
+          <w:noProof/>
+          <w:sz w:val="24"/>
+        </w:rPr>
+        <w:t>won</w:t>
+      </w:r>
+      <w:r>
+        <w:rPr>
+          <w:noProof/>
+          <w:sz w:val="24"/>
+        </w:rPr>
+        <w:t>'</w:t>
+      </w:r>
+      <w:r>
+        <w:rPr>
+          <w:noProof/>
+          <w:sz w:val="24"/>
+        </w:rPr>
+        <w:t>t</w:t>
+      </w:r>
+      <w:r>
+        <w:rPr>
+          <w:sz w:val="24"/>
+        </w:rPr>
+        <w:t xml:space="preserve"> </w:t>
+      </w:r>
+      <w:r>
+        <w:rPr>
+          <w:sz w:val="24"/>
+        </w:rPr>
+        <w:t xml:space="preserve">be </w:t>
+      </w:r>
+      <w:r>
+        <w:rPr>
+          <w:sz w:val="24"/>
+        </w:rPr>
+        <w:t>need</w:t>
+      </w:r>
+      <w:r>
+        <w:rPr>
+          <w:sz w:val="24"/>
+        </w:rPr>
+        <w:t>ing</w:t>
+      </w:r>
+      <w:r>
+        <w:rPr>
+          <w:sz w:val="24"/>
+        </w:rPr>
+        <w:t xml:space="preserve"> the mess facilities during this </w:t>
+      </w:r>
       <w:proofErr w:type="gramStart"/>
       <w:r>
         <w:rPr>
           <w:sz w:val="24"/>
         </w:rPr>
-        <w:t>wont</w:t>
-      </w:r>
-      <w:proofErr w:type="spellEnd"/>
+        <w:t>time period</w:t>
+      </w:r>
       <w:proofErr w:type="gramEnd"/>
       <w:r>
         <w:rPr>
           <w:sz w:val="24"/>
         </w:rPr>
-        <w:t xml:space="preserve"> need the mess facilities during this time period. </w:t>
+        <w:t xml:space="preserve">. </w:t>
       </w:r>
       <w:r>
         <w:rPr>
@@ -416,25 +487,77 @@
           <w:noProof/>
           <w:sz w:val="24"/>
         </w:rPr>
-        <w:t xml:space="preserve">you to temporaily suspend my mess facilites </w:t>
-      </w:r>
-      <w:proofErr w:type="gramStart"/>
-      <w:r>
-        <w:rPr>
-          <w:noProof/>
-          <w:sz w:val="24"/>
-        </w:rPr>
-        <w:t xml:space="preserve">until </w:t>
-      </w:r>
-      <w:bookmarkStart w:id="0" w:name="_GoBack"/>
-      <w:bookmarkEnd w:id="0"/>
+        <w:t xml:space="preserve">you to </w:t>
+      </w:r>
+      <w:r>
+        <w:rPr>
+          <w:noProof/>
+          <w:sz w:val="24"/>
+        </w:rPr>
+        <w:t>tempora</w:t>
+      </w:r>
+      <w:r>
+        <w:rPr>
+          <w:noProof/>
+          <w:sz w:val="24"/>
+        </w:rPr>
+        <w:t>r</w:t>
+      </w:r>
+      <w:r>
+        <w:rPr>
+          <w:noProof/>
+          <w:sz w:val="24"/>
+        </w:rPr>
+        <w:t>ily</w:t>
+      </w:r>
+      <w:r>
+        <w:rPr>
+          <w:noProof/>
+          <w:sz w:val="24"/>
+        </w:rPr>
+        <w:t xml:space="preserve"> suspend my mess </w:t>
+      </w:r>
+      <w:r>
+        <w:rPr>
+          <w:noProof/>
+          <w:sz w:val="24"/>
+        </w:rPr>
+        <w:t>facilit</w:t>
+      </w:r>
+      <w:r>
+        <w:rPr>
+          <w:noProof/>
+          <w:sz w:val="24"/>
+        </w:rPr>
+        <w:t>i</w:t>
+      </w:r>
+      <w:r>
+        <w:rPr>
+          <w:noProof/>
+          <w:sz w:val="24"/>
+        </w:rPr>
+        <w:t>es</w:t>
+      </w:r>
+      <w:r>
+        <w:rPr>
+          <w:noProof/>
+          <w:sz w:val="24"/>
+        </w:rPr>
+        <w:t xml:space="preserve"> until </w:t>
+      </w:r>
+      <w:r>
+        <w:rPr>
+          <w:noProof/>
+          <w:sz w:val="24"/>
+        </w:rPr>
+        <w:t>I rejoin the institute</w:t>
+      </w:r>
       <w:r>
         <w:rPr>
           <w:sz w:val="24"/>
         </w:rPr>
         <w:t>.</w:t>
       </w:r>
-      <w:proofErr w:type="gramEnd"/>
       <w:r>
         <w:rPr>
           <w:sz w:val="24"/>

</xml_diff>